<commit_message>
i have done my works
</commit_message>
<xml_diff>
--- a/REACTJS.docx
+++ b/REACTJS.docx
@@ -4,10 +4,25 @@
   <w:body>
     <w:p>
       <w:pPr>
-        <w:jc w:val="center"/>
-        <w:rPr>
-          <w:sz w:val="56"/>
-          <w:szCs w:val="56"/>
+        <w:pStyle w:val="IntenseQuote"/>
+        <w:rPr>
+          <w:sz w:val="40"/>
+          <w:szCs w:val="40"/>
+        </w:rPr>
+      </w:pPr>
+      <w:r>
+        <w:rPr>
+          <w:sz w:val="40"/>
+          <w:szCs w:val="40"/>
+        </w:rPr>
+        <w:t>REACTJS – 2024</w:t>
+      </w:r>
+    </w:p>
+    <w:p>
+      <w:pPr>
+        <w:rPr>
+          <w:sz w:val="20"/>
+          <w:szCs w:val="20"/>
           <w14:reflection w14:blurRad="6350" w14:stA="53000" w14:stPos="0" w14:endA="300" w14:endPos="35500" w14:dist="0" w14:dir="5400000" w14:fadeDir="5400000" w14:sx="100000" w14:sy="-90000" w14:kx="0" w14:ky="0" w14:algn="bl"/>
           <w14:textOutline w14:w="0" w14:cap="flat" w14:cmpd="sng" w14:algn="ctr">
             <w14:noFill/>
@@ -37,79 +52,14 @@
           </w14:textFill>
         </w:rPr>
       </w:pPr>
-      <w:r>
-        <w:rPr>
-          <w:sz w:val="56"/>
-          <w:szCs w:val="56"/>
-          <w14:reflection w14:blurRad="6350" w14:stA="53000" w14:stPos="0" w14:endA="300" w14:endPos="35500" w14:dist="0" w14:dir="5400000" w14:fadeDir="5400000" w14:sx="100000" w14:sy="-90000" w14:kx="0" w14:ky="0" w14:algn="bl"/>
-          <w14:textOutline w14:w="0" w14:cap="flat" w14:cmpd="sng" w14:algn="ctr">
-            <w14:noFill/>
-            <w14:prstDash w14:val="solid"/>
-            <w14:round/>
-          </w14:textOutline>
-          <w14:textFill>
-            <w14:gradFill>
-              <w14:gsLst>
-                <w14:gs w14:pos="0">
-                  <w14:schemeClr w14:val="accent5">
-                    <w14:lumMod w14:val="50000"/>
-                  </w14:schemeClr>
-                </w14:gs>
-                <w14:gs w14:pos="50000">
-                  <w14:schemeClr w14:val="accent5"/>
-                </w14:gs>
-                <w14:gs w14:pos="100000">
-                  <w14:schemeClr w14:val="accent5">
-                    <w14:lumMod w14:val="60000"/>
-                    <w14:lumOff w14:val="40000"/>
-                  </w14:schemeClr>
-                </w14:gs>
-              </w14:gsLst>
-              <w14:lin w14:ang="5400000" w14:scaled="0"/>
-            </w14:gradFill>
-          </w14:textFill>
-        </w:rPr>
-        <w:t>REACTJS – 2024</w:t>
-      </w:r>
-    </w:p>
-    <w:p>
-      <w:pPr>
-        <w:rPr>
-          <w14:reflection w14:blurRad="6350" w14:stA="53000" w14:stPos="0" w14:endA="300" w14:endPos="35500" w14:dist="0" w14:dir="5400000" w14:fadeDir="5400000" w14:sx="100000" w14:sy="-90000" w14:kx="0" w14:ky="0" w14:algn="bl"/>
-          <w14:textOutline w14:w="0" w14:cap="flat" w14:cmpd="sng" w14:algn="ctr">
-            <w14:noFill/>
-            <w14:prstDash w14:val="solid"/>
-            <w14:round/>
-          </w14:textOutline>
-          <w14:textFill>
-            <w14:gradFill>
-              <w14:gsLst>
-                <w14:gs w14:pos="0">
-                  <w14:schemeClr w14:val="accent5">
-                    <w14:lumMod w14:val="50000"/>
-                  </w14:schemeClr>
-                </w14:gs>
-                <w14:gs w14:pos="50000">
-                  <w14:schemeClr w14:val="accent5"/>
-                </w14:gs>
-                <w14:gs w14:pos="100000">
-                  <w14:schemeClr w14:val="accent5">
-                    <w14:lumMod w14:val="60000"/>
-                    <w14:lumOff w14:val="40000"/>
-                  </w14:schemeClr>
-                </w14:gs>
-              </w14:gsLst>
-              <w14:lin w14:ang="5400000" w14:scaled="0"/>
-            </w14:gradFill>
-          </w14:textFill>
-        </w:rPr>
-      </w:pPr>
     </w:p>
     <w:p>
       <w:pPr>
         <w:rPr>
           <w:bCs/>
           <w:color w:val="000000" w:themeColor="text1"/>
+          <w:sz w:val="18"/>
+          <w:szCs w:val="18"/>
           <w14:shadow w14:blurRad="38100" w14:dist="19050" w14:dir="2700000" w14:sx="100000" w14:sy="100000" w14:kx="0" w14:ky="0" w14:algn="tl">
             <w14:schemeClr w14:val="dk1">
               <w14:alpha w14:val="60000"/>
@@ -126,6 +76,8 @@
         <w:rPr>
           <w:bCs/>
           <w:color w:val="000000" w:themeColor="text1"/>
+          <w:sz w:val="18"/>
+          <w:szCs w:val="18"/>
           <w14:shadow w14:blurRad="38100" w14:dist="19050" w14:dir="2700000" w14:sx="100000" w14:sy="100000" w14:kx="0" w14:ky="0" w14:algn="tl">
             <w14:schemeClr w14:val="dk1">
               <w14:alpha w14:val="60000"/>
@@ -148,6 +100,8 @@
         </w:numPr>
         <w:rPr>
           <w:color w:val="000000" w:themeColor="text1"/>
+          <w:sz w:val="18"/>
+          <w:szCs w:val="18"/>
           <w14:shadow w14:blurRad="38100" w14:dist="19050" w14:dir="2700000" w14:sx="100000" w14:sy="100000" w14:kx="0" w14:ky="0" w14:algn="tl">
             <w14:schemeClr w14:val="dk1">
               <w14:alpha w14:val="60000"/>
@@ -164,6 +118,8 @@
         <w:rPr>
           <w:bCs/>
           <w:color w:val="000000" w:themeColor="text1"/>
+          <w:sz w:val="18"/>
+          <w:szCs w:val="18"/>
           <w14:shadow w14:blurRad="38100" w14:dist="19050" w14:dir="2700000" w14:sx="100000" w14:sy="100000" w14:kx="0" w14:ky="0" w14:algn="tl">
             <w14:schemeClr w14:val="dk1">
               <w14:alpha w14:val="60000"/>
@@ -180,6 +136,8 @@
       <w:r>
         <w:rPr>
           <w:color w:val="000000" w:themeColor="text1"/>
+          <w:sz w:val="18"/>
+          <w:szCs w:val="18"/>
           <w14:shadow w14:blurRad="38100" w14:dist="19050" w14:dir="2700000" w14:sx="100000" w14:sy="100000" w14:kx="0" w14:ky="0" w14:algn="tl">
             <w14:schemeClr w14:val="dk1">
               <w14:alpha w14:val="60000"/>
@@ -202,21 +160,25 @@
         </w:numPr>
         <w:rPr>
           <w:color w:val="000000" w:themeColor="text1"/>
-          <w14:shadow w14:blurRad="38100" w14:dist="19050" w14:dir="2700000" w14:sx="100000" w14:sy="100000" w14:kx="0" w14:ky="0" w14:algn="tl">
-            <w14:schemeClr w14:val="dk1">
-              <w14:alpha w14:val="60000"/>
-            </w14:schemeClr>
-          </w14:shadow>
-          <w14:textOutline w14:w="0" w14:cap="flat" w14:cmpd="sng" w14:algn="ctr">
-            <w14:noFill/>
-            <w14:prstDash w14:val="solid"/>
-            <w14:round/>
-          </w14:textOutline>
-        </w:rPr>
-      </w:pPr>
-      <w:r>
-        <w:rPr>
-          <w:color w:val="000000" w:themeColor="text1"/>
+          <w:sz w:val="18"/>
+          <w:szCs w:val="18"/>
+          <w14:shadow w14:blurRad="38100" w14:dist="19050" w14:dir="2700000" w14:sx="100000" w14:sy="100000" w14:kx="0" w14:ky="0" w14:algn="tl">
+            <w14:schemeClr w14:val="dk1">
+              <w14:alpha w14:val="60000"/>
+            </w14:schemeClr>
+          </w14:shadow>
+          <w14:textOutline w14:w="0" w14:cap="flat" w14:cmpd="sng" w14:algn="ctr">
+            <w14:noFill/>
+            <w14:prstDash w14:val="solid"/>
+            <w14:round/>
+          </w14:textOutline>
+        </w:rPr>
+      </w:pPr>
+      <w:r>
+        <w:rPr>
+          <w:color w:val="000000" w:themeColor="text1"/>
+          <w:sz w:val="18"/>
+          <w:szCs w:val="18"/>
           <w14:shadow w14:blurRad="38100" w14:dist="19050" w14:dir="2700000" w14:sx="100000" w14:sy="100000" w14:kx="0" w14:ky="0" w14:algn="tl">
             <w14:schemeClr w14:val="dk1">
               <w14:alpha w14:val="60000"/>
@@ -234,6 +196,8 @@
         <w:rPr>
           <w:bCs/>
           <w:color w:val="000000" w:themeColor="text1"/>
+          <w:sz w:val="18"/>
+          <w:szCs w:val="18"/>
           <w14:shadow w14:blurRad="38100" w14:dist="19050" w14:dir="2700000" w14:sx="100000" w14:sy="100000" w14:kx="0" w14:ky="0" w14:algn="tl">
             <w14:schemeClr w14:val="dk1">
               <w14:alpha w14:val="60000"/>
@@ -250,6 +214,8 @@
       <w:r>
         <w:rPr>
           <w:color w:val="000000" w:themeColor="text1"/>
+          <w:sz w:val="18"/>
+          <w:szCs w:val="18"/>
           <w14:shadow w14:blurRad="38100" w14:dist="19050" w14:dir="2700000" w14:sx="100000" w14:sy="100000" w14:kx="0" w14:ky="0" w14:algn="tl">
             <w14:schemeClr w14:val="dk1">
               <w14:alpha w14:val="60000"/>
@@ -272,21 +238,25 @@
         </w:numPr>
         <w:rPr>
           <w:color w:val="000000" w:themeColor="text1"/>
-          <w14:shadow w14:blurRad="38100" w14:dist="19050" w14:dir="2700000" w14:sx="100000" w14:sy="100000" w14:kx="0" w14:ky="0" w14:algn="tl">
-            <w14:schemeClr w14:val="dk1">
-              <w14:alpha w14:val="60000"/>
-            </w14:schemeClr>
-          </w14:shadow>
-          <w14:textOutline w14:w="0" w14:cap="flat" w14:cmpd="sng" w14:algn="ctr">
-            <w14:noFill/>
-            <w14:prstDash w14:val="solid"/>
-            <w14:round/>
-          </w14:textOutline>
-        </w:rPr>
-      </w:pPr>
-      <w:r>
-        <w:rPr>
-          <w:color w:val="000000" w:themeColor="text1"/>
+          <w:sz w:val="18"/>
+          <w:szCs w:val="18"/>
+          <w14:shadow w14:blurRad="38100" w14:dist="19050" w14:dir="2700000" w14:sx="100000" w14:sy="100000" w14:kx="0" w14:ky="0" w14:algn="tl">
+            <w14:schemeClr w14:val="dk1">
+              <w14:alpha w14:val="60000"/>
+            </w14:schemeClr>
+          </w14:shadow>
+          <w14:textOutline w14:w="0" w14:cap="flat" w14:cmpd="sng" w14:algn="ctr">
+            <w14:noFill/>
+            <w14:prstDash w14:val="solid"/>
+            <w14:round/>
+          </w14:textOutline>
+        </w:rPr>
+      </w:pPr>
+      <w:r>
+        <w:rPr>
+          <w:color w:val="000000" w:themeColor="text1"/>
+          <w:sz w:val="18"/>
+          <w:szCs w:val="18"/>
           <w14:shadow w14:blurRad="38100" w14:dist="19050" w14:dir="2700000" w14:sx="100000" w14:sy="100000" w14:kx="0" w14:ky="0" w14:algn="tl">
             <w14:schemeClr w14:val="dk1">
               <w14:alpha w14:val="60000"/>
@@ -309,6 +279,8 @@
         </w:numPr>
         <w:rPr>
           <w:color w:val="000000" w:themeColor="text1"/>
+          <w:sz w:val="18"/>
+          <w:szCs w:val="18"/>
           <w14:shadow w14:blurRad="38100" w14:dist="19050" w14:dir="2700000" w14:sx="100000" w14:sy="100000" w14:kx="0" w14:ky="0" w14:algn="tl">
             <w14:schemeClr w14:val="dk1">
               <w14:alpha w14:val="60000"/>
@@ -325,6 +297,8 @@
         <w:rPr>
           <w:bCs/>
           <w:color w:val="000000" w:themeColor="text1"/>
+          <w:sz w:val="18"/>
+          <w:szCs w:val="18"/>
           <w14:shadow w14:blurRad="38100" w14:dist="19050" w14:dir="2700000" w14:sx="100000" w14:sy="100000" w14:kx="0" w14:ky="0" w14:algn="tl">
             <w14:schemeClr w14:val="dk1">
               <w14:alpha w14:val="60000"/>
@@ -341,6 +315,8 @@
       <w:r>
         <w:rPr>
           <w:color w:val="000000" w:themeColor="text1"/>
+          <w:sz w:val="18"/>
+          <w:szCs w:val="18"/>
           <w14:shadow w14:blurRad="38100" w14:dist="19050" w14:dir="2700000" w14:sx="100000" w14:sy="100000" w14:kx="0" w14:ky="0" w14:algn="tl">
             <w14:schemeClr w14:val="dk1">
               <w14:alpha w14:val="60000"/>
@@ -363,21 +339,25 @@
         </w:numPr>
         <w:rPr>
           <w:color w:val="000000" w:themeColor="text1"/>
-          <w14:shadow w14:blurRad="38100" w14:dist="19050" w14:dir="2700000" w14:sx="100000" w14:sy="100000" w14:kx="0" w14:ky="0" w14:algn="tl">
-            <w14:schemeClr w14:val="dk1">
-              <w14:alpha w14:val="60000"/>
-            </w14:schemeClr>
-          </w14:shadow>
-          <w14:textOutline w14:w="0" w14:cap="flat" w14:cmpd="sng" w14:algn="ctr">
-            <w14:noFill/>
-            <w14:prstDash w14:val="solid"/>
-            <w14:round/>
-          </w14:textOutline>
-        </w:rPr>
-      </w:pPr>
-      <w:r>
-        <w:rPr>
-          <w:color w:val="000000" w:themeColor="text1"/>
+          <w:sz w:val="18"/>
+          <w:szCs w:val="18"/>
+          <w14:shadow w14:blurRad="38100" w14:dist="19050" w14:dir="2700000" w14:sx="100000" w14:sy="100000" w14:kx="0" w14:ky="0" w14:algn="tl">
+            <w14:schemeClr w14:val="dk1">
+              <w14:alpha w14:val="60000"/>
+            </w14:schemeClr>
+          </w14:shadow>
+          <w14:textOutline w14:w="0" w14:cap="flat" w14:cmpd="sng" w14:algn="ctr">
+            <w14:noFill/>
+            <w14:prstDash w14:val="solid"/>
+            <w14:round/>
+          </w14:textOutline>
+        </w:rPr>
+      </w:pPr>
+      <w:r>
+        <w:rPr>
+          <w:color w:val="000000" w:themeColor="text1"/>
+          <w:sz w:val="18"/>
+          <w:szCs w:val="18"/>
           <w14:shadow w14:blurRad="38100" w14:dist="19050" w14:dir="2700000" w14:sx="100000" w14:sy="100000" w14:kx="0" w14:ky="0" w14:algn="tl">
             <w14:schemeClr w14:val="dk1">
               <w14:alpha w14:val="60000"/>
@@ -396,6 +376,8 @@
         <w:rPr>
           <w:bCs/>
           <w:color w:val="000000" w:themeColor="text1"/>
+          <w:sz w:val="18"/>
+          <w:szCs w:val="18"/>
           <w14:shadow w14:blurRad="38100" w14:dist="19050" w14:dir="2700000" w14:sx="100000" w14:sy="100000" w14:kx="0" w14:ky="0" w14:algn="tl">
             <w14:schemeClr w14:val="dk1">
               <w14:alpha w14:val="60000"/>
@@ -414,6 +396,8 @@
         <w:rPr>
           <w:bCs/>
           <w:color w:val="000000" w:themeColor="text1"/>
+          <w:sz w:val="18"/>
+          <w:szCs w:val="18"/>
           <w14:shadow w14:blurRad="38100" w14:dist="19050" w14:dir="2700000" w14:sx="100000" w14:sy="100000" w14:kx="0" w14:ky="0" w14:algn="tl">
             <w14:schemeClr w14:val="dk1">
               <w14:alpha w14:val="60000"/>
@@ -430,6 +414,8 @@
       <w:r>
         <w:rPr>
           <w:color w:val="000000" w:themeColor="text1"/>
+          <w:sz w:val="18"/>
+          <w:szCs w:val="18"/>
           <w14:shadow w14:blurRad="38100" w14:dist="19050" w14:dir="2700000" w14:sx="100000" w14:sy="100000" w14:kx="0" w14:ky="0" w14:algn="tl">
             <w14:schemeClr w14:val="dk1">
               <w14:alpha w14:val="60000"/>
@@ -452,21 +438,25 @@
         </w:numPr>
         <w:rPr>
           <w:color w:val="000000" w:themeColor="text1"/>
-          <w14:shadow w14:blurRad="38100" w14:dist="19050" w14:dir="2700000" w14:sx="100000" w14:sy="100000" w14:kx="0" w14:ky="0" w14:algn="tl">
-            <w14:schemeClr w14:val="dk1">
-              <w14:alpha w14:val="60000"/>
-            </w14:schemeClr>
-          </w14:shadow>
-          <w14:textOutline w14:w="0" w14:cap="flat" w14:cmpd="sng" w14:algn="ctr">
-            <w14:noFill/>
-            <w14:prstDash w14:val="solid"/>
-            <w14:round/>
-          </w14:textOutline>
-        </w:rPr>
-      </w:pPr>
-      <w:r>
-        <w:rPr>
-          <w:color w:val="000000" w:themeColor="text1"/>
+          <w:sz w:val="18"/>
+          <w:szCs w:val="18"/>
+          <w14:shadow w14:blurRad="38100" w14:dist="19050" w14:dir="2700000" w14:sx="100000" w14:sy="100000" w14:kx="0" w14:ky="0" w14:algn="tl">
+            <w14:schemeClr w14:val="dk1">
+              <w14:alpha w14:val="60000"/>
+            </w14:schemeClr>
+          </w14:shadow>
+          <w14:textOutline w14:w="0" w14:cap="flat" w14:cmpd="sng" w14:algn="ctr">
+            <w14:noFill/>
+            <w14:prstDash w14:val="solid"/>
+            <w14:round/>
+          </w14:textOutline>
+        </w:rPr>
+      </w:pPr>
+      <w:r>
+        <w:rPr>
+          <w:color w:val="000000" w:themeColor="text1"/>
+          <w:sz w:val="18"/>
+          <w:szCs w:val="18"/>
           <w14:shadow w14:blurRad="38100" w14:dist="19050" w14:dir="2700000" w14:sx="100000" w14:sy="100000" w14:kx="0" w14:ky="0" w14:algn="tl">
             <w14:schemeClr w14:val="dk1">
               <w14:alpha w14:val="60000"/>
@@ -484,6 +474,8 @@
       <w:r>
         <w:rPr>
           <w:color w:val="000000" w:themeColor="text1"/>
+          <w:sz w:val="18"/>
+          <w:szCs w:val="18"/>
           <w14:shadow w14:blurRad="38100" w14:dist="19050" w14:dir="2700000" w14:sx="100000" w14:sy="100000" w14:kx="0" w14:ky="0" w14:algn="tl">
             <w14:schemeClr w14:val="dk1">
               <w14:alpha w14:val="60000"/>
@@ -501,6 +493,8 @@
       <w:r>
         <w:rPr>
           <w:color w:val="000000" w:themeColor="text1"/>
+          <w:sz w:val="18"/>
+          <w:szCs w:val="18"/>
           <w14:shadow w14:blurRad="38100" w14:dist="19050" w14:dir="2700000" w14:sx="100000" w14:sy="100000" w14:kx="0" w14:ky="0" w14:algn="tl">
             <w14:schemeClr w14:val="dk1">
               <w14:alpha w14:val="60000"/>
@@ -523,6 +517,8 @@
         </w:numPr>
         <w:rPr>
           <w:color w:val="000000" w:themeColor="text1"/>
+          <w:sz w:val="18"/>
+          <w:szCs w:val="18"/>
           <w14:shadow w14:blurRad="38100" w14:dist="19050" w14:dir="2700000" w14:sx="100000" w14:sy="100000" w14:kx="0" w14:ky="0" w14:algn="tl">
             <w14:schemeClr w14:val="dk1">
               <w14:alpha w14:val="60000"/>
@@ -539,6 +535,8 @@
         <w:rPr>
           <w:bCs/>
           <w:color w:val="000000" w:themeColor="text1"/>
+          <w:sz w:val="18"/>
+          <w:szCs w:val="18"/>
           <w14:shadow w14:blurRad="38100" w14:dist="19050" w14:dir="2700000" w14:sx="100000" w14:sy="100000" w14:kx="0" w14:ky="0" w14:algn="tl">
             <w14:schemeClr w14:val="dk1">
               <w14:alpha w14:val="60000"/>
@@ -555,6 +553,8 @@
       <w:r>
         <w:rPr>
           <w:color w:val="000000" w:themeColor="text1"/>
+          <w:sz w:val="18"/>
+          <w:szCs w:val="18"/>
           <w14:shadow w14:blurRad="38100" w14:dist="19050" w14:dir="2700000" w14:sx="100000" w14:sy="100000" w14:kx="0" w14:ky="0" w14:algn="tl">
             <w14:schemeClr w14:val="dk1">
               <w14:alpha w14:val="60000"/>
@@ -577,21 +577,25 @@
         </w:numPr>
         <w:rPr>
           <w:color w:val="000000" w:themeColor="text1"/>
-          <w14:shadow w14:blurRad="38100" w14:dist="19050" w14:dir="2700000" w14:sx="100000" w14:sy="100000" w14:kx="0" w14:ky="0" w14:algn="tl">
-            <w14:schemeClr w14:val="dk1">
-              <w14:alpha w14:val="60000"/>
-            </w14:schemeClr>
-          </w14:shadow>
-          <w14:textOutline w14:w="0" w14:cap="flat" w14:cmpd="sng" w14:algn="ctr">
-            <w14:noFill/>
-            <w14:prstDash w14:val="solid"/>
-            <w14:round/>
-          </w14:textOutline>
-        </w:rPr>
-      </w:pPr>
-      <w:r>
-        <w:rPr>
-          <w:color w:val="000000" w:themeColor="text1"/>
+          <w:sz w:val="18"/>
+          <w:szCs w:val="18"/>
+          <w14:shadow w14:blurRad="38100" w14:dist="19050" w14:dir="2700000" w14:sx="100000" w14:sy="100000" w14:kx="0" w14:ky="0" w14:algn="tl">
+            <w14:schemeClr w14:val="dk1">
+              <w14:alpha w14:val="60000"/>
+            </w14:schemeClr>
+          </w14:shadow>
+          <w14:textOutline w14:w="0" w14:cap="flat" w14:cmpd="sng" w14:algn="ctr">
+            <w14:noFill/>
+            <w14:prstDash w14:val="solid"/>
+            <w14:round/>
+          </w14:textOutline>
+        </w:rPr>
+      </w:pPr>
+      <w:r>
+        <w:rPr>
+          <w:color w:val="000000" w:themeColor="text1"/>
+          <w:sz w:val="18"/>
+          <w:szCs w:val="18"/>
           <w14:shadow w14:blurRad="38100" w14:dist="19050" w14:dir="2700000" w14:sx="100000" w14:sy="100000" w14:kx="0" w14:ky="0" w14:algn="tl">
             <w14:schemeClr w14:val="dk1">
               <w14:alpha w14:val="60000"/>
@@ -614,21 +618,25 @@
         </w:numPr>
         <w:rPr>
           <w:color w:val="000000" w:themeColor="text1"/>
-          <w14:shadow w14:blurRad="38100" w14:dist="19050" w14:dir="2700000" w14:sx="100000" w14:sy="100000" w14:kx="0" w14:ky="0" w14:algn="tl">
-            <w14:schemeClr w14:val="dk1">
-              <w14:alpha w14:val="60000"/>
-            </w14:schemeClr>
-          </w14:shadow>
-          <w14:textOutline w14:w="0" w14:cap="flat" w14:cmpd="sng" w14:algn="ctr">
-            <w14:noFill/>
-            <w14:prstDash w14:val="solid"/>
-            <w14:round/>
-          </w14:textOutline>
-        </w:rPr>
-      </w:pPr>
-      <w:r>
-        <w:rPr>
-          <w:color w:val="000000" w:themeColor="text1"/>
+          <w:sz w:val="18"/>
+          <w:szCs w:val="18"/>
+          <w14:shadow w14:blurRad="38100" w14:dist="19050" w14:dir="2700000" w14:sx="100000" w14:sy="100000" w14:kx="0" w14:ky="0" w14:algn="tl">
+            <w14:schemeClr w14:val="dk1">
+              <w14:alpha w14:val="60000"/>
+            </w14:schemeClr>
+          </w14:shadow>
+          <w14:textOutline w14:w="0" w14:cap="flat" w14:cmpd="sng" w14:algn="ctr">
+            <w14:noFill/>
+            <w14:prstDash w14:val="solid"/>
+            <w14:round/>
+          </w14:textOutline>
+        </w:rPr>
+      </w:pPr>
+      <w:r>
+        <w:rPr>
+          <w:color w:val="000000" w:themeColor="text1"/>
+          <w:sz w:val="18"/>
+          <w:szCs w:val="18"/>
           <w14:shadow w14:blurRad="38100" w14:dist="19050" w14:dir="2700000" w14:sx="100000" w14:sy="100000" w14:kx="0" w14:ky="0" w14:algn="tl">
             <w14:schemeClr w14:val="dk1">
               <w14:alpha w14:val="60000"/>
@@ -651,6 +659,8 @@
         </w:numPr>
         <w:rPr>
           <w:color w:val="000000" w:themeColor="text1"/>
+          <w:sz w:val="18"/>
+          <w:szCs w:val="18"/>
           <w14:shadow w14:blurRad="38100" w14:dist="19050" w14:dir="2700000" w14:sx="100000" w14:sy="100000" w14:kx="0" w14:ky="0" w14:algn="tl">
             <w14:schemeClr w14:val="dk1">
               <w14:alpha w14:val="60000"/>
@@ -667,6 +677,8 @@
         <w:rPr>
           <w:bCs/>
           <w:color w:val="000000" w:themeColor="text1"/>
+          <w:sz w:val="18"/>
+          <w:szCs w:val="18"/>
           <w14:shadow w14:blurRad="38100" w14:dist="19050" w14:dir="2700000" w14:sx="100000" w14:sy="100000" w14:kx="0" w14:ky="0" w14:algn="tl">
             <w14:schemeClr w14:val="dk1">
               <w14:alpha w14:val="60000"/>
@@ -683,6 +695,8 @@
       <w:r>
         <w:rPr>
           <w:color w:val="000000" w:themeColor="text1"/>
+          <w:sz w:val="18"/>
+          <w:szCs w:val="18"/>
           <w14:shadow w14:blurRad="38100" w14:dist="19050" w14:dir="2700000" w14:sx="100000" w14:sy="100000" w14:kx="0" w14:ky="0" w14:algn="tl">
             <w14:schemeClr w14:val="dk1">
               <w14:alpha w14:val="60000"/>
@@ -705,21 +719,25 @@
         </w:numPr>
         <w:rPr>
           <w:color w:val="000000" w:themeColor="text1"/>
-          <w14:shadow w14:blurRad="38100" w14:dist="19050" w14:dir="2700000" w14:sx="100000" w14:sy="100000" w14:kx="0" w14:ky="0" w14:algn="tl">
-            <w14:schemeClr w14:val="dk1">
-              <w14:alpha w14:val="60000"/>
-            </w14:schemeClr>
-          </w14:shadow>
-          <w14:textOutline w14:w="0" w14:cap="flat" w14:cmpd="sng" w14:algn="ctr">
-            <w14:noFill/>
-            <w14:prstDash w14:val="solid"/>
-            <w14:round/>
-          </w14:textOutline>
-        </w:rPr>
-      </w:pPr>
-      <w:r>
-        <w:rPr>
-          <w:color w:val="000000" w:themeColor="text1"/>
+          <w:sz w:val="18"/>
+          <w:szCs w:val="18"/>
+          <w14:shadow w14:blurRad="38100" w14:dist="19050" w14:dir="2700000" w14:sx="100000" w14:sy="100000" w14:kx="0" w14:ky="0" w14:algn="tl">
+            <w14:schemeClr w14:val="dk1">
+              <w14:alpha w14:val="60000"/>
+            </w14:schemeClr>
+          </w14:shadow>
+          <w14:textOutline w14:w="0" w14:cap="flat" w14:cmpd="sng" w14:algn="ctr">
+            <w14:noFill/>
+            <w14:prstDash w14:val="solid"/>
+            <w14:round/>
+          </w14:textOutline>
+        </w:rPr>
+      </w:pPr>
+      <w:r>
+        <w:rPr>
+          <w:color w:val="000000" w:themeColor="text1"/>
+          <w:sz w:val="18"/>
+          <w:szCs w:val="18"/>
           <w14:shadow w14:blurRad="38100" w14:dist="19050" w14:dir="2700000" w14:sx="100000" w14:sy="100000" w14:kx="0" w14:ky="0" w14:algn="tl">
             <w14:schemeClr w14:val="dk1">
               <w14:alpha w14:val="60000"/>
@@ -737,6 +755,8 @@
       <w:r>
         <w:rPr>
           <w:color w:val="000000" w:themeColor="text1"/>
+          <w:sz w:val="18"/>
+          <w:szCs w:val="18"/>
           <w14:shadow w14:blurRad="38100" w14:dist="19050" w14:dir="2700000" w14:sx="100000" w14:sy="100000" w14:kx="0" w14:ky="0" w14:algn="tl">
             <w14:schemeClr w14:val="dk1">
               <w14:alpha w14:val="60000"/>
@@ -754,6 +774,8 @@
       <w:r>
         <w:rPr>
           <w:color w:val="000000" w:themeColor="text1"/>
+          <w:sz w:val="18"/>
+          <w:szCs w:val="18"/>
           <w14:shadow w14:blurRad="38100" w14:dist="19050" w14:dir="2700000" w14:sx="100000" w14:sy="100000" w14:kx="0" w14:ky="0" w14:algn="tl">
             <w14:schemeClr w14:val="dk1">
               <w14:alpha w14:val="60000"/>
@@ -771,6 +793,8 @@
         <w:rPr>
           <w:bCs/>
           <w:color w:val="000000" w:themeColor="text1"/>
+          <w:sz w:val="18"/>
+          <w:szCs w:val="18"/>
           <w14:shadow w14:blurRad="38100" w14:dist="19050" w14:dir="2700000" w14:sx="100000" w14:sy="100000" w14:kx="0" w14:ky="0" w14:algn="tl">
             <w14:schemeClr w14:val="dk1">
               <w14:alpha w14:val="60000"/>
@@ -787,6 +811,8 @@
       <w:r>
         <w:rPr>
           <w:color w:val="000000" w:themeColor="text1"/>
+          <w:sz w:val="18"/>
+          <w:szCs w:val="18"/>
           <w14:shadow w14:blurRad="38100" w14:dist="19050" w14:dir="2700000" w14:sx="100000" w14:sy="100000" w14:kx="0" w14:ky="0" w14:algn="tl">
             <w14:schemeClr w14:val="dk1">
               <w14:alpha w14:val="60000"/>
@@ -809,21 +835,25 @@
         </w:numPr>
         <w:rPr>
           <w:color w:val="000000" w:themeColor="text1"/>
-          <w14:shadow w14:blurRad="38100" w14:dist="19050" w14:dir="2700000" w14:sx="100000" w14:sy="100000" w14:kx="0" w14:ky="0" w14:algn="tl">
-            <w14:schemeClr w14:val="dk1">
-              <w14:alpha w14:val="60000"/>
-            </w14:schemeClr>
-          </w14:shadow>
-          <w14:textOutline w14:w="0" w14:cap="flat" w14:cmpd="sng" w14:algn="ctr">
-            <w14:noFill/>
-            <w14:prstDash w14:val="solid"/>
-            <w14:round/>
-          </w14:textOutline>
-        </w:rPr>
-      </w:pPr>
-      <w:r>
-        <w:rPr>
-          <w:color w:val="000000" w:themeColor="text1"/>
+          <w:sz w:val="18"/>
+          <w:szCs w:val="18"/>
+          <w14:shadow w14:blurRad="38100" w14:dist="19050" w14:dir="2700000" w14:sx="100000" w14:sy="100000" w14:kx="0" w14:ky="0" w14:algn="tl">
+            <w14:schemeClr w14:val="dk1">
+              <w14:alpha w14:val="60000"/>
+            </w14:schemeClr>
+          </w14:shadow>
+          <w14:textOutline w14:w="0" w14:cap="flat" w14:cmpd="sng" w14:algn="ctr">
+            <w14:noFill/>
+            <w14:prstDash w14:val="solid"/>
+            <w14:round/>
+          </w14:textOutline>
+        </w:rPr>
+      </w:pPr>
+      <w:r>
+        <w:rPr>
+          <w:color w:val="000000" w:themeColor="text1"/>
+          <w:sz w:val="18"/>
+          <w:szCs w:val="18"/>
           <w14:shadow w14:blurRad="38100" w14:dist="19050" w14:dir="2700000" w14:sx="100000" w14:sy="100000" w14:kx="0" w14:ky="0" w14:algn="tl">
             <w14:schemeClr w14:val="dk1">
               <w14:alpha w14:val="60000"/>
@@ -846,6 +876,8 @@
         </w:numPr>
         <w:rPr>
           <w:color w:val="000000" w:themeColor="text1"/>
+          <w:sz w:val="18"/>
+          <w:szCs w:val="18"/>
           <w14:shadow w14:blurRad="38100" w14:dist="19050" w14:dir="2700000" w14:sx="100000" w14:sy="100000" w14:kx="0" w14:ky="0" w14:algn="tl">
             <w14:schemeClr w14:val="dk1">
               <w14:alpha w14:val="60000"/>
@@ -862,6 +894,8 @@
         <w:rPr>
           <w:bCs/>
           <w:color w:val="000000" w:themeColor="text1"/>
+          <w:sz w:val="18"/>
+          <w:szCs w:val="18"/>
           <w14:shadow w14:blurRad="38100" w14:dist="19050" w14:dir="2700000" w14:sx="100000" w14:sy="100000" w14:kx="0" w14:ky="0" w14:algn="tl">
             <w14:schemeClr w14:val="dk1">
               <w14:alpha w14:val="60000"/>
@@ -878,6 +912,8 @@
       <w:r>
         <w:rPr>
           <w:color w:val="000000" w:themeColor="text1"/>
+          <w:sz w:val="18"/>
+          <w:szCs w:val="18"/>
           <w14:shadow w14:blurRad="38100" w14:dist="19050" w14:dir="2700000" w14:sx="100000" w14:sy="100000" w14:kx="0" w14:ky="0" w14:algn="tl">
             <w14:schemeClr w14:val="dk1">
               <w14:alpha w14:val="60000"/>
@@ -900,6 +936,8 @@
         </w:numPr>
         <w:rPr>
           <w:color w:val="000000" w:themeColor="text1"/>
+          <w:sz w:val="18"/>
+          <w:szCs w:val="18"/>
           <w14:shadow w14:blurRad="38100" w14:dist="19050" w14:dir="2700000" w14:sx="100000" w14:sy="100000" w14:kx="0" w14:ky="0" w14:algn="tl">
             <w14:schemeClr w14:val="dk1">
               <w14:alpha w14:val="60000"/>
@@ -916,6 +954,8 @@
         <w:rPr>
           <w:bCs/>
           <w:color w:val="000000" w:themeColor="text1"/>
+          <w:sz w:val="18"/>
+          <w:szCs w:val="18"/>
           <w14:shadow w14:blurRad="38100" w14:dist="19050" w14:dir="2700000" w14:sx="100000" w14:sy="100000" w14:kx="0" w14:ky="0" w14:algn="tl">
             <w14:schemeClr w14:val="dk1">
               <w14:alpha w14:val="60000"/>
@@ -932,6 +972,8 @@
       <w:r>
         <w:rPr>
           <w:color w:val="000000" w:themeColor="text1"/>
+          <w:sz w:val="18"/>
+          <w:szCs w:val="18"/>
           <w14:shadow w14:blurRad="38100" w14:dist="19050" w14:dir="2700000" w14:sx="100000" w14:sy="100000" w14:kx="0" w14:ky="0" w14:algn="tl">
             <w14:schemeClr w14:val="dk1">
               <w14:alpha w14:val="60000"/>
@@ -954,6 +996,8 @@
         </w:numPr>
         <w:rPr>
           <w:color w:val="000000" w:themeColor="text1"/>
+          <w:sz w:val="18"/>
+          <w:szCs w:val="18"/>
           <w14:shadow w14:blurRad="38100" w14:dist="19050" w14:dir="2700000" w14:sx="100000" w14:sy="100000" w14:kx="0" w14:ky="0" w14:algn="tl">
             <w14:schemeClr w14:val="dk1">
               <w14:alpha w14:val="60000"/>
@@ -970,6 +1014,8 @@
         <w:rPr>
           <w:bCs/>
           <w:color w:val="000000" w:themeColor="text1"/>
+          <w:sz w:val="18"/>
+          <w:szCs w:val="18"/>
           <w14:shadow w14:blurRad="38100" w14:dist="19050" w14:dir="2700000" w14:sx="100000" w14:sy="100000" w14:kx="0" w14:ky="0" w14:algn="tl">
             <w14:schemeClr w14:val="dk1">
               <w14:alpha w14:val="60000"/>
@@ -986,6 +1032,8 @@
       <w:r>
         <w:rPr>
           <w:color w:val="000000" w:themeColor="text1"/>
+          <w:sz w:val="18"/>
+          <w:szCs w:val="18"/>
           <w14:shadow w14:blurRad="38100" w14:dist="19050" w14:dir="2700000" w14:sx="100000" w14:sy="100000" w14:kx="0" w14:ky="0" w14:algn="tl">
             <w14:schemeClr w14:val="dk1">
               <w14:alpha w14:val="60000"/>
@@ -1008,6 +1056,8 @@
         </w:numPr>
         <w:rPr>
           <w:color w:val="000000" w:themeColor="text1"/>
+          <w:sz w:val="18"/>
+          <w:szCs w:val="18"/>
           <w14:shadow w14:blurRad="38100" w14:dist="19050" w14:dir="2700000" w14:sx="100000" w14:sy="100000" w14:kx="0" w14:ky="0" w14:algn="tl">
             <w14:schemeClr w14:val="dk1">
               <w14:alpha w14:val="60000"/>
@@ -1024,6 +1074,8 @@
         <w:rPr>
           <w:bCs/>
           <w:color w:val="000000" w:themeColor="text1"/>
+          <w:sz w:val="18"/>
+          <w:szCs w:val="18"/>
           <w14:shadow w14:blurRad="38100" w14:dist="19050" w14:dir="2700000" w14:sx="100000" w14:sy="100000" w14:kx="0" w14:ky="0" w14:algn="tl">
             <w14:schemeClr w14:val="dk1">
               <w14:alpha w14:val="60000"/>
@@ -1040,6 +1092,8 @@
       <w:r>
         <w:rPr>
           <w:color w:val="000000" w:themeColor="text1"/>
+          <w:sz w:val="18"/>
+          <w:szCs w:val="18"/>
           <w14:shadow w14:blurRad="38100" w14:dist="19050" w14:dir="2700000" w14:sx="100000" w14:sy="100000" w14:kx="0" w14:ky="0" w14:algn="tl">
             <w14:schemeClr w14:val="dk1">
               <w14:alpha w14:val="60000"/>
@@ -1062,21 +1116,25 @@
         </w:numPr>
         <w:rPr>
           <w:color w:val="000000" w:themeColor="text1"/>
-          <w14:shadow w14:blurRad="38100" w14:dist="19050" w14:dir="2700000" w14:sx="100000" w14:sy="100000" w14:kx="0" w14:ky="0" w14:algn="tl">
-            <w14:schemeClr w14:val="dk1">
-              <w14:alpha w14:val="60000"/>
-            </w14:schemeClr>
-          </w14:shadow>
-          <w14:textOutline w14:w="0" w14:cap="flat" w14:cmpd="sng" w14:algn="ctr">
-            <w14:noFill/>
-            <w14:prstDash w14:val="solid"/>
-            <w14:round/>
-          </w14:textOutline>
-        </w:rPr>
-      </w:pPr>
-      <w:r>
-        <w:rPr>
-          <w:color w:val="000000" w:themeColor="text1"/>
+          <w:sz w:val="18"/>
+          <w:szCs w:val="18"/>
+          <w14:shadow w14:blurRad="38100" w14:dist="19050" w14:dir="2700000" w14:sx="100000" w14:sy="100000" w14:kx="0" w14:ky="0" w14:algn="tl">
+            <w14:schemeClr w14:val="dk1">
+              <w14:alpha w14:val="60000"/>
+            </w14:schemeClr>
+          </w14:shadow>
+          <w14:textOutline w14:w="0" w14:cap="flat" w14:cmpd="sng" w14:algn="ctr">
+            <w14:noFill/>
+            <w14:prstDash w14:val="solid"/>
+            <w14:round/>
+          </w14:textOutline>
+        </w:rPr>
+      </w:pPr>
+      <w:r>
+        <w:rPr>
+          <w:color w:val="000000" w:themeColor="text1"/>
+          <w:sz w:val="18"/>
+          <w:szCs w:val="18"/>
           <w14:shadow w14:blurRad="38100" w14:dist="19050" w14:dir="2700000" w14:sx="100000" w14:sy="100000" w14:kx="0" w14:ky="0" w14:algn="tl">
             <w14:schemeClr w14:val="dk1">
               <w14:alpha w14:val="60000"/>
@@ -1094,6 +1152,8 @@
         <w:rPr>
           <w:bCs/>
           <w:color w:val="000000" w:themeColor="text1"/>
+          <w:sz w:val="18"/>
+          <w:szCs w:val="18"/>
           <w14:shadow w14:blurRad="38100" w14:dist="19050" w14:dir="2700000" w14:sx="100000" w14:sy="100000" w14:kx="0" w14:ky="0" w14:algn="tl">
             <w14:schemeClr w14:val="dk1">
               <w14:alpha w14:val="60000"/>
@@ -1110,6 +1170,8 @@
       <w:r>
         <w:rPr>
           <w:color w:val="000000" w:themeColor="text1"/>
+          <w:sz w:val="18"/>
+          <w:szCs w:val="18"/>
           <w14:shadow w14:blurRad="38100" w14:dist="19050" w14:dir="2700000" w14:sx="100000" w14:sy="100000" w14:kx="0" w14:ky="0" w14:algn="tl">
             <w14:schemeClr w14:val="dk1">
               <w14:alpha w14:val="60000"/>
@@ -1132,21 +1194,25 @@
         </w:numPr>
         <w:rPr>
           <w:color w:val="000000" w:themeColor="text1"/>
-          <w14:shadow w14:blurRad="38100" w14:dist="19050" w14:dir="2700000" w14:sx="100000" w14:sy="100000" w14:kx="0" w14:ky="0" w14:algn="tl">
-            <w14:schemeClr w14:val="dk1">
-              <w14:alpha w14:val="60000"/>
-            </w14:schemeClr>
-          </w14:shadow>
-          <w14:textOutline w14:w="0" w14:cap="flat" w14:cmpd="sng" w14:algn="ctr">
-            <w14:noFill/>
-            <w14:prstDash w14:val="solid"/>
-            <w14:round/>
-          </w14:textOutline>
-        </w:rPr>
-      </w:pPr>
-      <w:r>
-        <w:rPr>
-          <w:color w:val="000000" w:themeColor="text1"/>
+          <w:sz w:val="18"/>
+          <w:szCs w:val="18"/>
+          <w14:shadow w14:blurRad="38100" w14:dist="19050" w14:dir="2700000" w14:sx="100000" w14:sy="100000" w14:kx="0" w14:ky="0" w14:algn="tl">
+            <w14:schemeClr w14:val="dk1">
+              <w14:alpha w14:val="60000"/>
+            </w14:schemeClr>
+          </w14:shadow>
+          <w14:textOutline w14:w="0" w14:cap="flat" w14:cmpd="sng" w14:algn="ctr">
+            <w14:noFill/>
+            <w14:prstDash w14:val="solid"/>
+            <w14:round/>
+          </w14:textOutline>
+        </w:rPr>
+      </w:pPr>
+      <w:r>
+        <w:rPr>
+          <w:color w:val="000000" w:themeColor="text1"/>
+          <w:sz w:val="18"/>
+          <w:szCs w:val="18"/>
           <w14:shadow w14:blurRad="38100" w14:dist="19050" w14:dir="2700000" w14:sx="100000" w14:sy="100000" w14:kx="0" w14:ky="0" w14:algn="tl">
             <w14:schemeClr w14:val="dk1">
               <w14:alpha w14:val="60000"/>
@@ -1169,6 +1235,8 @@
         </w:numPr>
         <w:rPr>
           <w:color w:val="000000" w:themeColor="text1"/>
+          <w:sz w:val="18"/>
+          <w:szCs w:val="18"/>
           <w14:shadow w14:blurRad="38100" w14:dist="19050" w14:dir="2700000" w14:sx="100000" w14:sy="100000" w14:kx="0" w14:ky="0" w14:algn="tl">
             <w14:schemeClr w14:val="dk1">
               <w14:alpha w14:val="60000"/>
@@ -1185,6 +1253,8 @@
         <w:rPr>
           <w:bCs/>
           <w:color w:val="000000" w:themeColor="text1"/>
+          <w:sz w:val="18"/>
+          <w:szCs w:val="18"/>
           <w14:shadow w14:blurRad="38100" w14:dist="19050" w14:dir="2700000" w14:sx="100000" w14:sy="100000" w14:kx="0" w14:ky="0" w14:algn="tl">
             <w14:schemeClr w14:val="dk1">
               <w14:alpha w14:val="60000"/>
@@ -1201,6 +1271,8 @@
       <w:r>
         <w:rPr>
           <w:color w:val="000000" w:themeColor="text1"/>
+          <w:sz w:val="18"/>
+          <w:szCs w:val="18"/>
           <w14:shadow w14:blurRad="38100" w14:dist="19050" w14:dir="2700000" w14:sx="100000" w14:sy="100000" w14:kx="0" w14:ky="0" w14:algn="tl">
             <w14:schemeClr w14:val="dk1">
               <w14:alpha w14:val="60000"/>
@@ -1223,6 +1295,8 @@
         </w:numPr>
         <w:rPr>
           <w:color w:val="000000" w:themeColor="text1"/>
+          <w:sz w:val="18"/>
+          <w:szCs w:val="18"/>
           <w14:shadow w14:blurRad="38100" w14:dist="19050" w14:dir="2700000" w14:sx="100000" w14:sy="100000" w14:kx="0" w14:ky="0" w14:algn="tl">
             <w14:schemeClr w14:val="dk1">
               <w14:alpha w14:val="60000"/>
@@ -1239,6 +1313,8 @@
         <w:rPr>
           <w:bCs/>
           <w:color w:val="000000" w:themeColor="text1"/>
+          <w:sz w:val="18"/>
+          <w:szCs w:val="18"/>
           <w14:shadow w14:blurRad="38100" w14:dist="19050" w14:dir="2700000" w14:sx="100000" w14:sy="100000" w14:kx="0" w14:ky="0" w14:algn="tl">
             <w14:schemeClr w14:val="dk1">
               <w14:alpha w14:val="60000"/>
@@ -1255,6 +1331,8 @@
       <w:r>
         <w:rPr>
           <w:color w:val="000000" w:themeColor="text1"/>
+          <w:sz w:val="18"/>
+          <w:szCs w:val="18"/>
           <w14:shadow w14:blurRad="38100" w14:dist="19050" w14:dir="2700000" w14:sx="100000" w14:sy="100000" w14:kx="0" w14:ky="0" w14:algn="tl">
             <w14:schemeClr w14:val="dk1">
               <w14:alpha w14:val="60000"/>
@@ -1277,6 +1355,8 @@
         </w:numPr>
         <w:rPr>
           <w:color w:val="000000" w:themeColor="text1"/>
+          <w:sz w:val="18"/>
+          <w:szCs w:val="18"/>
           <w14:shadow w14:blurRad="38100" w14:dist="19050" w14:dir="2700000" w14:sx="100000" w14:sy="100000" w14:kx="0" w14:ky="0" w14:algn="tl">
             <w14:schemeClr w14:val="dk1">
               <w14:alpha w14:val="60000"/>
@@ -1293,38 +1373,160 @@
       <w:r>
         <w:rPr>
           <w:color w:val="000000" w:themeColor="text1"/>
-          <w14:shadow w14:blurRad="38100" w14:dist="19050" w14:dir="2700000" w14:sx="100000" w14:sy="100000" w14:kx="0" w14:ky="0" w14:algn="tl">
-            <w14:schemeClr w14:val="dk1">
-              <w14:alpha w14:val="60000"/>
-            </w14:schemeClr>
-          </w14:shadow>
-          <w14:textOutline w14:w="0" w14:cap="flat" w14:cmpd="sng" w14:algn="ctr">
-            <w14:noFill/>
-            <w14:prstDash w14:val="solid"/>
-            <w14:round/>
-          </w14:textOutline>
+          <w:sz w:val="18"/>
+          <w:szCs w:val="18"/>
+          <w14:shadow w14:blurRad="38100" w14:dist="19050" w14:dir="2700000" w14:sx="100000" w14:sy="100000" w14:kx="0" w14:ky="0" w14:algn="tl">
+            <w14:schemeClr w14:val="dk1">
+              <w14:alpha w14:val="60000"/>
+            </w14:schemeClr>
+          </w14:shadow>
+          <w14:textOutline w14:w="0" w14:cap="flat" w14:cmpd="sng" w14:algn="ctr">
+            <w14:noFill/>
+            <w14:prstDash w14:val="solid"/>
+            <w14:round/>
+          </w14:textOutline>
+        </w:rPr>
+        <w:t>React's</w:t>
+      </w:r>
+      <w:proofErr w:type="spellEnd"/>
+      <w:r>
+        <w:rPr>
+          <w:color w:val="000000" w:themeColor="text1"/>
+          <w:sz w:val="18"/>
+          <w:szCs w:val="18"/>
+          <w14:shadow w14:blurRad="38100" w14:dist="19050" w14:dir="2700000" w14:sx="100000" w14:sy="100000" w14:kx="0" w14:ky="0" w14:algn="tl">
+            <w14:schemeClr w14:val="dk1">
+              <w14:alpha w14:val="60000"/>
+            </w14:schemeClr>
+          </w14:shadow>
+          <w14:textOutline w14:w="0" w14:cap="flat" w14:cmpd="sng" w14:algn="ctr">
+            <w14:noFill/>
+            <w14:prstDash w14:val="solid"/>
+            <w14:round/>
+          </w14:textOutline>
+        </w:rPr>
+        <w:t xml:space="preserve"> adoption surged as developers embraced hooks for cleaner, more maintainable code.</w:t>
+      </w:r>
+    </w:p>
+    <w:p>
+      <w:pPr>
+        <w:rPr>
+          <w:color w:val="000000" w:themeColor="text1"/>
+          <w:sz w:val="18"/>
+          <w:szCs w:val="18"/>
+          <w14:shadow w14:blurRad="38100" w14:dist="19050" w14:dir="2700000" w14:sx="100000" w14:sy="100000" w14:kx="0" w14:ky="0" w14:algn="tl">
+            <w14:schemeClr w14:val="dk1">
+              <w14:alpha w14:val="60000"/>
+            </w14:schemeClr>
+          </w14:shadow>
+          <w14:textOutline w14:w="0" w14:cap="flat" w14:cmpd="sng" w14:algn="ctr">
+            <w14:noFill/>
+            <w14:prstDash w14:val="solid"/>
+            <w14:round/>
+          </w14:textOutline>
+        </w:rPr>
+      </w:pPr>
+    </w:p>
+    <w:p>
+      <w:pPr>
+        <w:rPr>
+          <w:color w:val="000000" w:themeColor="text1"/>
+          <w:sz w:val="18"/>
+          <w:szCs w:val="18"/>
+          <w14:shadow w14:blurRad="38100" w14:dist="19050" w14:dir="2700000" w14:sx="100000" w14:sy="100000" w14:kx="0" w14:ky="0" w14:algn="tl">
+            <w14:schemeClr w14:val="dk1">
+              <w14:alpha w14:val="60000"/>
+            </w14:schemeClr>
+          </w14:shadow>
+          <w14:textOutline w14:w="0" w14:cap="flat" w14:cmpd="sng" w14:algn="ctr">
+            <w14:noFill/>
+            <w14:prstDash w14:val="solid"/>
+            <w14:round/>
+          </w14:textOutline>
+        </w:rPr>
+      </w:pPr>
+    </w:p>
+    <w:p>
+      <w:pPr>
+        <w:rPr>
+          <w:color w:val="000000" w:themeColor="text1"/>
+          <w:sz w:val="18"/>
+          <w:szCs w:val="18"/>
+          <w14:shadow w14:blurRad="38100" w14:dist="19050" w14:dir="2700000" w14:sx="100000" w14:sy="100000" w14:kx="0" w14:ky="0" w14:algn="tl">
+            <w14:schemeClr w14:val="dk1">
+              <w14:alpha w14:val="60000"/>
+            </w14:schemeClr>
+          </w14:shadow>
+          <w14:textOutline w14:w="0" w14:cap="flat" w14:cmpd="sng" w14:algn="ctr">
+            <w14:noFill/>
+            <w14:prstDash w14:val="solid"/>
+            <w14:round/>
+          </w14:textOutline>
+        </w:rPr>
+      </w:pPr>
+    </w:p>
+    <w:p>
+      <w:pPr>
+        <w:pStyle w:val="IntenseQuote"/>
+        <w:rPr>
+          <w:i w:val="0"/>
+          <w:iCs w:val="0"/>
+        </w:rPr>
+      </w:pPr>
+      <w:r>
+        <w:rPr>
+          <w:i w:val="0"/>
+          <w:iCs w:val="0"/>
         </w:rPr>
         <w:lastRenderedPageBreak/>
-        <w:t>React's</w:t>
-      </w:r>
-      <w:proofErr w:type="spellEnd"/>
-      <w:r>
-        <w:rPr>
-          <w:color w:val="000000" w:themeColor="text1"/>
-          <w14:shadow w14:blurRad="38100" w14:dist="19050" w14:dir="2700000" w14:sx="100000" w14:sy="100000" w14:kx="0" w14:ky="0" w14:algn="tl">
-            <w14:schemeClr w14:val="dk1">
-              <w14:alpha w14:val="60000"/>
-            </w14:schemeClr>
-          </w14:shadow>
-          <w14:textOutline w14:w="0" w14:cap="flat" w14:cmpd="sng" w14:algn="ctr">
-            <w14:noFill/>
-            <w14:prstDash w14:val="solid"/>
-            <w14:round/>
-          </w14:textOutline>
-        </w:rPr>
-        <w:t xml:space="preserve"> adoption surged as developers embraced hooks for cleaner, more maintainable code.</w:t>
-      </w:r>
-    </w:p>
+        <w:t>DAY _ 01 NOV 29</w:t>
+      </w:r>
+    </w:p>
+    <w:p/>
+    <w:p>
+      <w:pPr>
+        <w:pStyle w:val="ListParagraph"/>
+        <w:numPr>
+          <w:ilvl w:val="0"/>
+          <w:numId w:val="4"/>
+        </w:numPr>
+      </w:pPr>
+      <w:r>
+        <w:t xml:space="preserve">React = Declarative UI </w:t>
+      </w:r>
+      <w:proofErr w:type="gramStart"/>
+      <w:r>
+        <w:t>Programming  “</w:t>
+      </w:r>
+      <w:proofErr w:type="gramEnd"/>
+      <w:r>
+        <w:t>Define the goal , not the steps”</w:t>
+      </w:r>
+    </w:p>
+    <w:p>
+      <w:pPr>
+        <w:pStyle w:val="ListParagraph"/>
+        <w:numPr>
+          <w:ilvl w:val="0"/>
+          <w:numId w:val="4"/>
+        </w:numPr>
+      </w:pPr>
+      <w:r>
+        <w:t xml:space="preserve">   JS    = Imperative UI Programming “Define the steps, not the goal”</w:t>
+      </w:r>
+    </w:p>
+    <w:p>
+      <w:pPr>
+        <w:ind w:left="360"/>
+      </w:pPr>
+      <w:r>
+        <w:br/>
+      </w:r>
+      <w:r>
+        <w:br/>
+      </w:r>
+    </w:p>
+    <w:p/>
     <w:sectPr>
       <w:pgSz w:w="11906" w:h="16838"/>
       <w:pgMar w:top="1440" w:right="1440" w:bottom="1440" w:left="1440" w:header="708" w:footer="708" w:gutter="0"/>
@@ -1338,6 +1540,232 @@
 <file path=word/numbering.xml><?xml version="1.0" encoding="utf-8"?>
 <w:numbering xmlns:wpc="http://schemas.microsoft.com/office/word/2010/wordprocessingCanvas" xmlns:cx="http://schemas.microsoft.com/office/drawing/2014/chartex" xmlns:cx1="http://schemas.microsoft.com/office/drawing/2015/9/8/chartex" xmlns:cx2="http://schemas.microsoft.com/office/drawing/2015/10/21/chartex" xmlns:cx3="http://schemas.microsoft.com/office/drawing/2016/5/9/chartex" xmlns:cx4="http://schemas.microsoft.com/office/drawing/2016/5/10/chartex" xmlns:cx5="http://schemas.microsoft.com/office/drawing/2016/5/11/chartex" xmlns:cx6="http://schemas.microsoft.com/office/drawing/2016/5/12/chartex" xmlns:cx7="http://schemas.microsoft.com/office/drawing/2016/5/13/chartex" xmlns:cx8="http://schemas.microsoft.com/office/drawing/2016/5/14/chartex" xmlns:mc="http://schemas.openxmlformats.org/markup-compatibility/2006" xmlns:aink="http://schemas.microsoft.com/office/drawing/2016/ink" xmlns:am3d="http://schemas.microsoft.com/office/drawing/2017/model3d" xmlns:o="urn:schemas-microsoft-com:office:office" xmlns:oel="http://schemas.microsoft.com/office/2019/extlst" xmlns:r="http://schemas.openxmlformats.org/officeDocument/2006/relationships" xmlns:m="http://schemas.openxmlformats.org/officeDocument/2006/math" xmlns:v="urn:schemas-microsoft-com:vml" xmlns:wp14="http://schemas.microsoft.com/office/word/2010/wordprocessingDrawing" xmlns:wp="http://schemas.openxmlformats.org/drawingml/2006/wordprocessingDrawing" xmlns:w10="urn:schemas-microsoft-com:office:word" xmlns:w="http://schemas.openxmlformats.org/wordprocessingml/2006/main" xmlns:w14="http://schemas.microsoft.com/office/word/2010/wordml" xmlns:w15="http://schemas.microsoft.com/office/word/2012/wordml" xmlns:w16cex="http://schemas.microsoft.com/office/word/2018/wordml/cex" xmlns:w16cid="http://schemas.microsoft.com/office/word/2016/wordml/cid" xmlns:w16="http://schemas.microsoft.com/office/word/2018/wordml" xmlns:w16du="http://schemas.microsoft.com/office/word/2023/wordml/word16du" xmlns:w16sdtdh="http://schemas.microsoft.com/office/word/2020/wordml/sdtdatahash" xmlns:w16se="http://schemas.microsoft.com/office/word/2015/wordml/symex" xmlns:wpg="http://schemas.microsoft.com/office/word/2010/wordprocessingGroup" xmlns:wpi="http://schemas.microsoft.com/office/word/2010/wordprocessingInk" xmlns:wne="http://schemas.microsoft.com/office/word/2006/wordml" xmlns:wps="http://schemas.microsoft.com/office/word/2010/wordprocessingShape" mc:Ignorable="w14 w15 w16se w16cid w16 w16cex w16sdtdh w16du wp14">
   <w:abstractNum w:abstractNumId="0" w15:restartNumberingAfterBreak="0">
+    <w:nsid w:val="58F73C7D"/>
+    <w:multiLevelType w:val="hybridMultilevel"/>
+    <w:tmpl w:val="93D27474"/>
+    <w:lvl w:ilvl="0" w:tplc="4009000F">
+      <w:start w:val="1"/>
+      <w:numFmt w:val="decimal"/>
+      <w:lvlText w:val="%1."/>
+      <w:lvlJc w:val="left"/>
+      <w:pPr>
+        <w:ind w:left="720" w:hanging="360"/>
+      </w:pPr>
+      <w:rPr>
+        <w:rFonts w:hint="default"/>
+      </w:rPr>
+    </w:lvl>
+    <w:lvl w:ilvl="1" w:tplc="FFFFFFFF" w:tentative="1">
+      <w:start w:val="1"/>
+      <w:numFmt w:val="bullet"/>
+      <w:lvlText w:val="o"/>
+      <w:lvlJc w:val="left"/>
+      <w:pPr>
+        <w:ind w:left="1440" w:hanging="360"/>
+      </w:pPr>
+      <w:rPr>
+        <w:rFonts w:ascii="Courier New" w:hAnsi="Courier New" w:cs="Courier New" w:hint="default"/>
+      </w:rPr>
+    </w:lvl>
+    <w:lvl w:ilvl="2" w:tplc="FFFFFFFF" w:tentative="1">
+      <w:start w:val="1"/>
+      <w:numFmt w:val="bullet"/>
+      <w:lvlText w:val=""/>
+      <w:lvlJc w:val="left"/>
+      <w:pPr>
+        <w:ind w:left="2160" w:hanging="360"/>
+      </w:pPr>
+      <w:rPr>
+        <w:rFonts w:ascii="Wingdings" w:hAnsi="Wingdings" w:hint="default"/>
+      </w:rPr>
+    </w:lvl>
+    <w:lvl w:ilvl="3" w:tplc="FFFFFFFF" w:tentative="1">
+      <w:start w:val="1"/>
+      <w:numFmt w:val="bullet"/>
+      <w:lvlText w:val=""/>
+      <w:lvlJc w:val="left"/>
+      <w:pPr>
+        <w:ind w:left="2880" w:hanging="360"/>
+      </w:pPr>
+      <w:rPr>
+        <w:rFonts w:ascii="Symbol" w:hAnsi="Symbol" w:hint="default"/>
+      </w:rPr>
+    </w:lvl>
+    <w:lvl w:ilvl="4" w:tplc="FFFFFFFF" w:tentative="1">
+      <w:start w:val="1"/>
+      <w:numFmt w:val="bullet"/>
+      <w:lvlText w:val="o"/>
+      <w:lvlJc w:val="left"/>
+      <w:pPr>
+        <w:ind w:left="3600" w:hanging="360"/>
+      </w:pPr>
+      <w:rPr>
+        <w:rFonts w:ascii="Courier New" w:hAnsi="Courier New" w:cs="Courier New" w:hint="default"/>
+      </w:rPr>
+    </w:lvl>
+    <w:lvl w:ilvl="5" w:tplc="FFFFFFFF" w:tentative="1">
+      <w:start w:val="1"/>
+      <w:numFmt w:val="bullet"/>
+      <w:lvlText w:val=""/>
+      <w:lvlJc w:val="left"/>
+      <w:pPr>
+        <w:ind w:left="4320" w:hanging="360"/>
+      </w:pPr>
+      <w:rPr>
+        <w:rFonts w:ascii="Wingdings" w:hAnsi="Wingdings" w:hint="default"/>
+      </w:rPr>
+    </w:lvl>
+    <w:lvl w:ilvl="6" w:tplc="FFFFFFFF" w:tentative="1">
+      <w:start w:val="1"/>
+      <w:numFmt w:val="bullet"/>
+      <w:lvlText w:val=""/>
+      <w:lvlJc w:val="left"/>
+      <w:pPr>
+        <w:ind w:left="5040" w:hanging="360"/>
+      </w:pPr>
+      <w:rPr>
+        <w:rFonts w:ascii="Symbol" w:hAnsi="Symbol" w:hint="default"/>
+      </w:rPr>
+    </w:lvl>
+    <w:lvl w:ilvl="7" w:tplc="FFFFFFFF" w:tentative="1">
+      <w:start w:val="1"/>
+      <w:numFmt w:val="bullet"/>
+      <w:lvlText w:val="o"/>
+      <w:lvlJc w:val="left"/>
+      <w:pPr>
+        <w:ind w:left="5760" w:hanging="360"/>
+      </w:pPr>
+      <w:rPr>
+        <w:rFonts w:ascii="Courier New" w:hAnsi="Courier New" w:cs="Courier New" w:hint="default"/>
+      </w:rPr>
+    </w:lvl>
+    <w:lvl w:ilvl="8" w:tplc="FFFFFFFF" w:tentative="1">
+      <w:start w:val="1"/>
+      <w:numFmt w:val="bullet"/>
+      <w:lvlText w:val=""/>
+      <w:lvlJc w:val="left"/>
+      <w:pPr>
+        <w:ind w:left="6480" w:hanging="360"/>
+      </w:pPr>
+      <w:rPr>
+        <w:rFonts w:ascii="Wingdings" w:hAnsi="Wingdings" w:hint="default"/>
+      </w:rPr>
+    </w:lvl>
+  </w:abstractNum>
+  <w:abstractNum w:abstractNumId="1" w15:restartNumberingAfterBreak="0">
+    <w:nsid w:val="59357F29"/>
+    <w:multiLevelType w:val="hybridMultilevel"/>
+    <w:tmpl w:val="50ECD02C"/>
+    <w:lvl w:ilvl="0" w:tplc="40090001">
+      <w:start w:val="1"/>
+      <w:numFmt w:val="bullet"/>
+      <w:lvlText w:val=""/>
+      <w:lvlJc w:val="left"/>
+      <w:pPr>
+        <w:ind w:left="720" w:hanging="360"/>
+      </w:pPr>
+      <w:rPr>
+        <w:rFonts w:ascii="Symbol" w:hAnsi="Symbol" w:hint="default"/>
+      </w:rPr>
+    </w:lvl>
+    <w:lvl w:ilvl="1" w:tplc="40090003" w:tentative="1">
+      <w:start w:val="1"/>
+      <w:numFmt w:val="bullet"/>
+      <w:lvlText w:val="o"/>
+      <w:lvlJc w:val="left"/>
+      <w:pPr>
+        <w:ind w:left="1440" w:hanging="360"/>
+      </w:pPr>
+      <w:rPr>
+        <w:rFonts w:ascii="Courier New" w:hAnsi="Courier New" w:cs="Courier New" w:hint="default"/>
+      </w:rPr>
+    </w:lvl>
+    <w:lvl w:ilvl="2" w:tplc="40090005" w:tentative="1">
+      <w:start w:val="1"/>
+      <w:numFmt w:val="bullet"/>
+      <w:lvlText w:val=""/>
+      <w:lvlJc w:val="left"/>
+      <w:pPr>
+        <w:ind w:left="2160" w:hanging="360"/>
+      </w:pPr>
+      <w:rPr>
+        <w:rFonts w:ascii="Wingdings" w:hAnsi="Wingdings" w:hint="default"/>
+      </w:rPr>
+    </w:lvl>
+    <w:lvl w:ilvl="3" w:tplc="40090001" w:tentative="1">
+      <w:start w:val="1"/>
+      <w:numFmt w:val="bullet"/>
+      <w:lvlText w:val=""/>
+      <w:lvlJc w:val="left"/>
+      <w:pPr>
+        <w:ind w:left="2880" w:hanging="360"/>
+      </w:pPr>
+      <w:rPr>
+        <w:rFonts w:ascii="Symbol" w:hAnsi="Symbol" w:hint="default"/>
+      </w:rPr>
+    </w:lvl>
+    <w:lvl w:ilvl="4" w:tplc="40090003" w:tentative="1">
+      <w:start w:val="1"/>
+      <w:numFmt w:val="bullet"/>
+      <w:lvlText w:val="o"/>
+      <w:lvlJc w:val="left"/>
+      <w:pPr>
+        <w:ind w:left="3600" w:hanging="360"/>
+      </w:pPr>
+      <w:rPr>
+        <w:rFonts w:ascii="Courier New" w:hAnsi="Courier New" w:cs="Courier New" w:hint="default"/>
+      </w:rPr>
+    </w:lvl>
+    <w:lvl w:ilvl="5" w:tplc="40090005" w:tentative="1">
+      <w:start w:val="1"/>
+      <w:numFmt w:val="bullet"/>
+      <w:lvlText w:val=""/>
+      <w:lvlJc w:val="left"/>
+      <w:pPr>
+        <w:ind w:left="4320" w:hanging="360"/>
+      </w:pPr>
+      <w:rPr>
+        <w:rFonts w:ascii="Wingdings" w:hAnsi="Wingdings" w:hint="default"/>
+      </w:rPr>
+    </w:lvl>
+    <w:lvl w:ilvl="6" w:tplc="40090001" w:tentative="1">
+      <w:start w:val="1"/>
+      <w:numFmt w:val="bullet"/>
+      <w:lvlText w:val=""/>
+      <w:lvlJc w:val="left"/>
+      <w:pPr>
+        <w:ind w:left="5040" w:hanging="360"/>
+      </w:pPr>
+      <w:rPr>
+        <w:rFonts w:ascii="Symbol" w:hAnsi="Symbol" w:hint="default"/>
+      </w:rPr>
+    </w:lvl>
+    <w:lvl w:ilvl="7" w:tplc="40090003" w:tentative="1">
+      <w:start w:val="1"/>
+      <w:numFmt w:val="bullet"/>
+      <w:lvlText w:val="o"/>
+      <w:lvlJc w:val="left"/>
+      <w:pPr>
+        <w:ind w:left="5760" w:hanging="360"/>
+      </w:pPr>
+      <w:rPr>
+        <w:rFonts w:ascii="Courier New" w:hAnsi="Courier New" w:cs="Courier New" w:hint="default"/>
+      </w:rPr>
+    </w:lvl>
+    <w:lvl w:ilvl="8" w:tplc="40090005" w:tentative="1">
+      <w:start w:val="1"/>
+      <w:numFmt w:val="bullet"/>
+      <w:lvlText w:val=""/>
+      <w:lvlJc w:val="left"/>
+      <w:pPr>
+        <w:ind w:left="6480" w:hanging="360"/>
+      </w:pPr>
+      <w:rPr>
+        <w:rFonts w:ascii="Wingdings" w:hAnsi="Wingdings" w:hint="default"/>
+      </w:rPr>
+    </w:lvl>
+  </w:abstractNum>
+  <w:abstractNum w:abstractNumId="2" w15:restartNumberingAfterBreak="0">
     <w:nsid w:val="5D734723"/>
     <w:multiLevelType w:val="multilevel"/>
     <w:tmpl w:val="7832ABF0"/>
@@ -1454,8 +1882,130 @@
       </w:pPr>
     </w:lvl>
   </w:abstractNum>
+  <w:abstractNum w:abstractNumId="3" w15:restartNumberingAfterBreak="0">
+    <w:nsid w:val="6AEF3435"/>
+    <w:multiLevelType w:val="hybridMultilevel"/>
+    <w:tmpl w:val="4896334A"/>
+    <w:lvl w:ilvl="0" w:tplc="40090001">
+      <w:start w:val="1"/>
+      <w:numFmt w:val="bullet"/>
+      <w:lvlText w:val=""/>
+      <w:lvlJc w:val="left"/>
+      <w:pPr>
+        <w:ind w:left="720" w:hanging="360"/>
+      </w:pPr>
+      <w:rPr>
+        <w:rFonts w:ascii="Symbol" w:hAnsi="Symbol" w:hint="default"/>
+      </w:rPr>
+    </w:lvl>
+    <w:lvl w:ilvl="1" w:tplc="FFFFFFFF" w:tentative="1">
+      <w:start w:val="1"/>
+      <w:numFmt w:val="bullet"/>
+      <w:lvlText w:val="o"/>
+      <w:lvlJc w:val="left"/>
+      <w:pPr>
+        <w:ind w:left="1440" w:hanging="360"/>
+      </w:pPr>
+      <w:rPr>
+        <w:rFonts w:ascii="Courier New" w:hAnsi="Courier New" w:cs="Courier New" w:hint="default"/>
+      </w:rPr>
+    </w:lvl>
+    <w:lvl w:ilvl="2" w:tplc="FFFFFFFF" w:tentative="1">
+      <w:start w:val="1"/>
+      <w:numFmt w:val="bullet"/>
+      <w:lvlText w:val=""/>
+      <w:lvlJc w:val="left"/>
+      <w:pPr>
+        <w:ind w:left="2160" w:hanging="360"/>
+      </w:pPr>
+      <w:rPr>
+        <w:rFonts w:ascii="Wingdings" w:hAnsi="Wingdings" w:hint="default"/>
+      </w:rPr>
+    </w:lvl>
+    <w:lvl w:ilvl="3" w:tplc="FFFFFFFF" w:tentative="1">
+      <w:start w:val="1"/>
+      <w:numFmt w:val="bullet"/>
+      <w:lvlText w:val=""/>
+      <w:lvlJc w:val="left"/>
+      <w:pPr>
+        <w:ind w:left="2880" w:hanging="360"/>
+      </w:pPr>
+      <w:rPr>
+        <w:rFonts w:ascii="Symbol" w:hAnsi="Symbol" w:hint="default"/>
+      </w:rPr>
+    </w:lvl>
+    <w:lvl w:ilvl="4" w:tplc="FFFFFFFF" w:tentative="1">
+      <w:start w:val="1"/>
+      <w:numFmt w:val="bullet"/>
+      <w:lvlText w:val="o"/>
+      <w:lvlJc w:val="left"/>
+      <w:pPr>
+        <w:ind w:left="3600" w:hanging="360"/>
+      </w:pPr>
+      <w:rPr>
+        <w:rFonts w:ascii="Courier New" w:hAnsi="Courier New" w:cs="Courier New" w:hint="default"/>
+      </w:rPr>
+    </w:lvl>
+    <w:lvl w:ilvl="5" w:tplc="FFFFFFFF" w:tentative="1">
+      <w:start w:val="1"/>
+      <w:numFmt w:val="bullet"/>
+      <w:lvlText w:val=""/>
+      <w:lvlJc w:val="left"/>
+      <w:pPr>
+        <w:ind w:left="4320" w:hanging="360"/>
+      </w:pPr>
+      <w:rPr>
+        <w:rFonts w:ascii="Wingdings" w:hAnsi="Wingdings" w:hint="default"/>
+      </w:rPr>
+    </w:lvl>
+    <w:lvl w:ilvl="6" w:tplc="FFFFFFFF" w:tentative="1">
+      <w:start w:val="1"/>
+      <w:numFmt w:val="bullet"/>
+      <w:lvlText w:val=""/>
+      <w:lvlJc w:val="left"/>
+      <w:pPr>
+        <w:ind w:left="5040" w:hanging="360"/>
+      </w:pPr>
+      <w:rPr>
+        <w:rFonts w:ascii="Symbol" w:hAnsi="Symbol" w:hint="default"/>
+      </w:rPr>
+    </w:lvl>
+    <w:lvl w:ilvl="7" w:tplc="FFFFFFFF" w:tentative="1">
+      <w:start w:val="1"/>
+      <w:numFmt w:val="bullet"/>
+      <w:lvlText w:val="o"/>
+      <w:lvlJc w:val="left"/>
+      <w:pPr>
+        <w:ind w:left="5760" w:hanging="360"/>
+      </w:pPr>
+      <w:rPr>
+        <w:rFonts w:ascii="Courier New" w:hAnsi="Courier New" w:cs="Courier New" w:hint="default"/>
+      </w:rPr>
+    </w:lvl>
+    <w:lvl w:ilvl="8" w:tplc="FFFFFFFF" w:tentative="1">
+      <w:start w:val="1"/>
+      <w:numFmt w:val="bullet"/>
+      <w:lvlText w:val=""/>
+      <w:lvlJc w:val="left"/>
+      <w:pPr>
+        <w:ind w:left="6480" w:hanging="360"/>
+      </w:pPr>
+      <w:rPr>
+        <w:rFonts w:ascii="Wingdings" w:hAnsi="Wingdings" w:hint="default"/>
+      </w:rPr>
+    </w:lvl>
+  </w:abstractNum>
   <w:num w:numId="1" w16cid:durableId="1663508993">
+    <w:abstractNumId w:val="2"/>
+  </w:num>
+  <w:num w:numId="2" w16cid:durableId="1010834772">
+    <w:abstractNumId w:val="1"/>
+  </w:num>
+  <w:num w:numId="3" w16cid:durableId="952326651">
     <w:abstractNumId w:val="0"/>
+  </w:num>
+  <w:num w:numId="4" w16cid:durableId="624964608">
+    <w:abstractNumId w:val="3"/>
   </w:num>
 </w:numbering>
 </file>
@@ -1861,9 +2411,31 @@
     <w:name w:val="Normal"/>
     <w:qFormat/>
   </w:style>
+  <w:style w:type="paragraph" w:styleId="Heading1">
+    <w:name w:val="heading 1"/>
+    <w:basedOn w:val="Normal"/>
+    <w:next w:val="Normal"/>
+    <w:link w:val="Heading1Char"/>
+    <w:uiPriority w:val="9"/>
+    <w:qFormat/>
+    <w:rsid w:val="00355C38"/>
+    <w:pPr>
+      <w:keepNext/>
+      <w:keepLines/>
+      <w:spacing w:before="240" w:after="0"/>
+      <w:outlineLvl w:val="0"/>
+    </w:pPr>
+    <w:rPr>
+      <w:rFonts w:asciiTheme="majorHAnsi" w:eastAsiaTheme="majorEastAsia" w:hAnsiTheme="majorHAnsi" w:cstheme="majorBidi"/>
+      <w:color w:val="2F5496" w:themeColor="accent1" w:themeShade="BF"/>
+      <w:sz w:val="32"/>
+      <w:szCs w:val="32"/>
+    </w:rPr>
+  </w:style>
   <w:style w:type="character" w:default="1" w:styleId="DefaultParagraphFont">
     <w:name w:val="Default Paragraph Font"/>
     <w:uiPriority w:val="1"/>
+    <w:semiHidden/>
     <w:unhideWhenUsed/>
   </w:style>
   <w:style w:type="table" w:default="1" w:styleId="TableNormal">
@@ -1886,6 +2458,65 @@
     <w:uiPriority w:val="99"/>
     <w:semiHidden/>
     <w:unhideWhenUsed/>
+  </w:style>
+  <w:style w:type="character" w:customStyle="1" w:styleId="Heading1Char">
+    <w:name w:val="Heading 1 Char"/>
+    <w:basedOn w:val="DefaultParagraphFont"/>
+    <w:link w:val="Heading1"/>
+    <w:uiPriority w:val="9"/>
+    <w:rsid w:val="00355C38"/>
+    <w:rPr>
+      <w:rFonts w:asciiTheme="majorHAnsi" w:eastAsiaTheme="majorEastAsia" w:hAnsiTheme="majorHAnsi" w:cstheme="majorBidi"/>
+      <w:color w:val="2F5496" w:themeColor="accent1" w:themeShade="BF"/>
+      <w:sz w:val="32"/>
+      <w:szCs w:val="32"/>
+    </w:rPr>
+  </w:style>
+  <w:style w:type="paragraph" w:styleId="IntenseQuote">
+    <w:name w:val="Intense Quote"/>
+    <w:basedOn w:val="Normal"/>
+    <w:next w:val="Normal"/>
+    <w:link w:val="IntenseQuoteChar"/>
+    <w:uiPriority w:val="30"/>
+    <w:qFormat/>
+    <w:rsid w:val="00355C38"/>
+    <w:pPr>
+      <w:pBdr>
+        <w:top w:val="single" w:sz="4" w:space="10" w:color="4472C4" w:themeColor="accent1"/>
+        <w:bottom w:val="single" w:sz="4" w:space="10" w:color="4472C4" w:themeColor="accent1"/>
+      </w:pBdr>
+      <w:spacing w:before="360" w:after="360"/>
+      <w:ind w:left="864" w:right="864"/>
+      <w:jc w:val="center"/>
+    </w:pPr>
+    <w:rPr>
+      <w:i/>
+      <w:iCs/>
+      <w:color w:val="4472C4" w:themeColor="accent1"/>
+    </w:rPr>
+  </w:style>
+  <w:style w:type="character" w:customStyle="1" w:styleId="IntenseQuoteChar">
+    <w:name w:val="Intense Quote Char"/>
+    <w:basedOn w:val="DefaultParagraphFont"/>
+    <w:link w:val="IntenseQuote"/>
+    <w:uiPriority w:val="30"/>
+    <w:rsid w:val="00355C38"/>
+    <w:rPr>
+      <w:i/>
+      <w:iCs/>
+      <w:color w:val="4472C4" w:themeColor="accent1"/>
+    </w:rPr>
+  </w:style>
+  <w:style w:type="paragraph" w:styleId="ListParagraph">
+    <w:name w:val="List Paragraph"/>
+    <w:basedOn w:val="Normal"/>
+    <w:uiPriority w:val="34"/>
+    <w:qFormat/>
+    <w:rsid w:val="00355C38"/>
+    <w:pPr>
+      <w:ind w:left="720"/>
+      <w:contextualSpacing/>
+    </w:pPr>
   </w:style>
 </w:styles>
 </file>

</xml_diff>